<commit_message>
add new pic and suspicion
add new pic and suspicion
</commit_message>
<xml_diff>
--- a/extra-info/黎曼 zeta 函数非平凡零点与素数分布有什么关系.docx
+++ b/extra-info/黎曼 zeta 函数非平凡零点与素数分布有什么关系.docx
@@ -1113,6 +1113,15 @@
           <w:sz w:val="22"/>
           <w:lang w:val="zh-CN"/>
         </w:rPr>
+        <w:t>总结，</w:t>
+      </w:r>
+      <w:r>
+        <w:rPr>
+          <w:rFonts w:ascii="宋体" w:eastAsia="宋体" w:hAnsi="Calibri" w:cs="宋体" w:hint="eastAsia"/>
+          <w:kern w:val="0"/>
+          <w:sz w:val="22"/>
+          <w:lang w:val="zh-CN"/>
+        </w:rPr>
         <w:t>关系就是</w:t>
       </w:r>
       <w:r>
@@ -1833,140 +1842,204 @@
           <w:rFonts w:ascii="宋体" w:eastAsia="宋体" w:hAnsi="Calibri" w:cs="宋体"/>
           <w:kern w:val="0"/>
           <w:sz w:val="22"/>
-          <w:lang w:val="zh-CN"/>
-        </w:rPr>
-      </w:pPr>
-      <w:r>
-        <w:rPr>
-          <w:rFonts w:ascii="宋体" w:eastAsia="宋体" w:hAnsi="Calibri" w:cs="宋体"/>
-          <w:kern w:val="0"/>
-          <w:sz w:val="22"/>
-          <w:lang w:val="zh-CN"/>
-        </w:rPr>
-        <w:t>M</w:t>
-      </w:r>
-      <w:r>
-        <w:rPr>
-          <w:rFonts w:ascii="宋体" w:eastAsia="宋体" w:hAnsi="Calibri" w:cs="宋体" w:hint="eastAsia"/>
-          <w:kern w:val="0"/>
-          <w:sz w:val="22"/>
-          <w:lang w:val="zh-CN"/>
-        </w:rPr>
-        <w:t>ore</w:t>
-      </w:r>
-    </w:p>
-    <w:p>
-      <w:pPr>
-        <w:rPr>
-          <w:rFonts w:ascii="宋体" w:eastAsia="宋体" w:hAnsi="Calibri" w:cs="宋体"/>
-          <w:kern w:val="0"/>
-          <w:sz w:val="22"/>
-          <w:lang w:val="zh-CN"/>
-        </w:rPr>
-      </w:pPr>
-      <w:r>
-        <w:rPr>
-          <w:rFonts w:ascii="宋体" w:eastAsia="宋体" w:hAnsi="Calibri" w:cs="宋体" w:hint="eastAsia"/>
-          <w:kern w:val="0"/>
-          <w:sz w:val="22"/>
-          <w:lang w:val="zh-CN"/>
-        </w:rPr>
-        <w:t>以下两个变化是什么关系呢</w:t>
-      </w:r>
-      <w:r>
-        <w:rPr>
-          <w:rFonts w:ascii="宋体" w:eastAsia="宋体" w:hAnsi="Calibri" w:cs="宋体" w:hint="eastAsia"/>
-          <w:kern w:val="0"/>
-          <w:sz w:val="22"/>
-          <w:lang w:val="zh-CN"/>
-        </w:rPr>
-        <w:t xml:space="preserve"> </w:t>
-      </w:r>
-    </w:p>
-    <w:p>
-      <w:pPr>
-        <w:rPr>
-          <w:rFonts w:ascii="宋体" w:eastAsia="宋体" w:hAnsi="Calibri" w:cs="宋体"/>
-          <w:kern w:val="0"/>
-          <w:sz w:val="22"/>
-          <w:lang w:val="zh-CN"/>
-        </w:rPr>
-      </w:pPr>
-      <w:r>
-        <w:rPr>
-          <w:rFonts w:ascii="宋体" w:eastAsia="宋体" w:hAnsi="Calibri" w:cs="宋体" w:hint="eastAsia"/>
-          <w:kern w:val="0"/>
-          <w:sz w:val="22"/>
-          <w:lang w:val="zh-CN"/>
-        </w:rPr>
-        <w:t>非平凡零点的坐标</w:t>
-      </w:r>
-      <w:r>
-        <w:rPr>
-          <w:rFonts w:ascii="宋体" w:eastAsia="宋体" w:hAnsi="Calibri" w:cs="宋体" w:hint="eastAsia"/>
-          <w:kern w:val="0"/>
-          <w:sz w:val="22"/>
-          <w:lang w:val="zh-CN"/>
-        </w:rPr>
-        <w:t>增长</w:t>
-      </w:r>
-      <w:r>
-        <w:rPr>
-          <w:rFonts w:ascii="宋体" w:eastAsia="宋体" w:hAnsi="Calibri" w:cs="宋体" w:hint="eastAsia"/>
-          <w:kern w:val="0"/>
-          <w:sz w:val="22"/>
-          <w:lang w:val="zh-CN"/>
-        </w:rPr>
-        <w:t>和</w:t>
-      </w:r>
-      <w:r>
-        <w:rPr>
-          <w:rFonts w:ascii="宋体" w:eastAsia="宋体" w:hAnsi="Calibri" w:cs="宋体" w:hint="eastAsia"/>
-          <w:kern w:val="0"/>
-          <w:sz w:val="22"/>
-          <w:lang w:val="zh-CN"/>
-        </w:rPr>
-        <w:t>素数的分布</w:t>
-      </w:r>
-    </w:p>
-    <w:p>
-      <w:pPr>
-        <w:rPr>
-          <w:rFonts w:ascii="宋体" w:eastAsia="宋体" w:hAnsi="Calibri" w:cs="宋体" w:hint="eastAsia"/>
-          <w:kern w:val="0"/>
-          <w:sz w:val="22"/>
-          <w:lang w:val="zh-CN"/>
-        </w:rPr>
-      </w:pPr>
-      <w:r>
-        <w:rPr>
-          <w:rFonts w:ascii="宋体" w:eastAsia="宋体" w:hAnsi="Calibri" w:cs="宋体" w:hint="eastAsia"/>
-          <w:kern w:val="0"/>
-          <w:sz w:val="22"/>
-          <w:lang w:val="zh-CN"/>
-        </w:rPr>
-        <w:t>非平凡零点解的增长趋势</w:t>
-      </w:r>
-      <w:r>
-        <w:rPr>
-          <w:rFonts w:ascii="宋体" w:eastAsia="宋体" w:hAnsi="Calibri" w:cs="宋体" w:hint="eastAsia"/>
-          <w:kern w:val="0"/>
-          <w:sz w:val="22"/>
-          <w:lang w:val="zh-CN"/>
-        </w:rPr>
-        <w:t>与素数分布如何呼应的</w:t>
-      </w:r>
-      <w:r>
-        <w:rPr>
-          <w:rFonts w:ascii="宋体" w:eastAsia="宋体" w:hAnsi="Calibri" w:cs="宋体"/>
-          <w:kern w:val="0"/>
-          <w:sz w:val="22"/>
-          <w:lang w:val="zh-CN"/>
-        </w:rPr>
-        <w:t>?</w:t>
+          <w:highlight w:val="yellow"/>
+          <w:lang w:val="zh-CN"/>
+        </w:rPr>
+      </w:pPr>
+      <w:r>
+        <w:rPr>
+          <w:rFonts w:ascii="宋体" w:eastAsia="宋体" w:hAnsi="Calibri" w:cs="宋体" w:hint="eastAsia"/>
+          <w:kern w:val="0"/>
+          <w:sz w:val="22"/>
+          <w:highlight w:val="yellow"/>
+          <w:lang w:val="zh-CN"/>
+        </w:rPr>
+        <w:t>设想：：：：：：：：</w:t>
+      </w:r>
+    </w:p>
+    <w:p>
+      <w:pPr>
+        <w:rPr>
+          <w:rFonts w:ascii="宋体" w:eastAsia="宋体" w:hAnsi="Calibri" w:cs="宋体"/>
+          <w:kern w:val="0"/>
+          <w:sz w:val="22"/>
+          <w:lang w:val="zh-CN"/>
+        </w:rPr>
+      </w:pPr>
+      <w:r>
+        <w:rPr>
+          <w:rFonts w:ascii="宋体" w:eastAsia="宋体" w:hAnsi="Calibri" w:cs="宋体"/>
+          <w:kern w:val="0"/>
+          <w:sz w:val="22"/>
+          <w:highlight w:val="yellow"/>
+          <w:lang w:val="zh-CN"/>
+        </w:rPr>
+        <w:t>1/2</w:t>
+      </w:r>
+      <w:r>
+        <w:rPr>
+          <w:rFonts w:ascii="宋体" w:eastAsia="宋体" w:hAnsi="Calibri" w:cs="宋体"/>
+          <w:kern w:val="0"/>
+          <w:sz w:val="22"/>
+          <w:highlight w:val="yellow"/>
+          <w:lang w:val="zh-CN"/>
+        </w:rPr>
+        <w:t xml:space="preserve"> is about </w:t>
+      </w:r>
+      <w:r>
+        <w:rPr>
+          <w:rFonts w:ascii="宋体" w:eastAsia="宋体" w:hAnsi="Calibri" w:cs="宋体"/>
+          <w:kern w:val="0"/>
+          <w:sz w:val="22"/>
+          <w:highlight w:val="yellow"/>
+          <w:lang w:val="zh-CN"/>
+        </w:rPr>
+        <w:t xml:space="preserve">model </w:t>
+      </w:r>
+      <w:r>
+        <w:rPr>
+          <w:rFonts w:ascii="宋体" w:eastAsia="宋体" w:hAnsi="Calibri" w:cs="宋体"/>
+          <w:kern w:val="0"/>
+          <w:sz w:val="22"/>
+          <w:highlight w:val="yellow"/>
+          <w:lang w:val="zh-CN"/>
+        </w:rPr>
+        <w:sym w:font="Wingdings 3" w:char="F072"/>
+      </w:r>
+      <w:r>
+        <w:rPr>
+          <w:rFonts w:ascii="宋体" w:eastAsia="宋体" w:hAnsi="Calibri" w:cs="宋体"/>
+          <w:kern w:val="0"/>
+          <w:sz w:val="22"/>
+          <w:highlight w:val="yellow"/>
+          <w:lang w:val="zh-CN"/>
+        </w:rPr>
+        <w:t xml:space="preserve"> only</w:t>
       </w:r>
       <w:bookmarkStart w:id="0" w:name="_GoBack"/>
       <w:bookmarkEnd w:id="0"/>
+      <w:r>
+        <w:rPr>
+          <w:rFonts w:ascii="宋体" w:eastAsia="宋体" w:hAnsi="Calibri" w:cs="宋体"/>
+          <w:kern w:val="0"/>
+          <w:sz w:val="22"/>
+          <w:highlight w:val="yellow"/>
+          <w:lang w:val="zh-CN"/>
+        </w:rPr>
+        <w:t>??</w:t>
+      </w:r>
+    </w:p>
+    <w:p>
+      <w:pPr>
+        <w:rPr>
+          <w:rFonts w:ascii="宋体" w:eastAsia="宋体" w:hAnsi="Calibri" w:cs="宋体"/>
+          <w:kern w:val="0"/>
+          <w:sz w:val="22"/>
+          <w:lang w:val="zh-CN"/>
+        </w:rPr>
+      </w:pPr>
+    </w:p>
+    <w:p>
+      <w:pPr>
+        <w:rPr>
+          <w:rFonts w:ascii="宋体" w:eastAsia="宋体" w:hAnsi="Calibri" w:cs="宋体"/>
+          <w:kern w:val="0"/>
+          <w:sz w:val="22"/>
+          <w:lang w:val="zh-CN"/>
+        </w:rPr>
+      </w:pPr>
+      <w:r>
+        <w:rPr>
+          <w:rFonts w:ascii="宋体" w:eastAsia="宋体" w:hAnsi="Calibri" w:cs="宋体"/>
+          <w:kern w:val="0"/>
+          <w:sz w:val="22"/>
+          <w:lang w:val="zh-CN"/>
+        </w:rPr>
+        <w:t>M</w:t>
+      </w:r>
+      <w:r>
+        <w:rPr>
+          <w:rFonts w:ascii="宋体" w:eastAsia="宋体" w:hAnsi="Calibri" w:cs="宋体" w:hint="eastAsia"/>
+          <w:kern w:val="0"/>
+          <w:sz w:val="22"/>
+          <w:lang w:val="zh-CN"/>
+        </w:rPr>
+        <w:t>ore</w:t>
+      </w:r>
+    </w:p>
+    <w:p>
+      <w:pPr>
+        <w:rPr>
+          <w:rFonts w:ascii="宋体" w:eastAsia="宋体" w:hAnsi="Calibri" w:cs="宋体"/>
+          <w:kern w:val="0"/>
+          <w:sz w:val="22"/>
+          <w:lang w:val="zh-CN"/>
+        </w:rPr>
+      </w:pPr>
+      <w:r>
+        <w:rPr>
+          <w:rFonts w:ascii="宋体" w:eastAsia="宋体" w:hAnsi="Calibri" w:cs="宋体" w:hint="eastAsia"/>
+          <w:kern w:val="0"/>
+          <w:sz w:val="22"/>
+          <w:lang w:val="zh-CN"/>
+        </w:rPr>
+        <w:t>以下两个变化是什么关系呢</w:t>
+      </w:r>
+      <w:r>
+        <w:rPr>
+          <w:rFonts w:ascii="宋体" w:eastAsia="宋体" w:hAnsi="Calibri" w:cs="宋体" w:hint="eastAsia"/>
+          <w:kern w:val="0"/>
+          <w:sz w:val="22"/>
+          <w:lang w:val="zh-CN"/>
+        </w:rPr>
+        <w:t xml:space="preserve"> </w:t>
+      </w:r>
+    </w:p>
+    <w:p>
+      <w:pPr>
+        <w:rPr>
+          <w:rFonts w:ascii="宋体" w:eastAsia="宋体" w:hAnsi="Calibri" w:cs="宋体"/>
+          <w:kern w:val="0"/>
+          <w:sz w:val="22"/>
+          <w:lang w:val="zh-CN"/>
+        </w:rPr>
+      </w:pPr>
+      <w:r>
+        <w:rPr>
+          <w:rFonts w:ascii="宋体" w:eastAsia="宋体" w:hAnsi="Calibri" w:cs="宋体" w:hint="eastAsia"/>
+          <w:kern w:val="0"/>
+          <w:sz w:val="22"/>
+          <w:lang w:val="zh-CN"/>
+        </w:rPr>
+        <w:t>非平凡零点解的</w:t>
+      </w:r>
+      <w:r>
+        <w:rPr>
+          <w:rFonts w:ascii="宋体" w:eastAsia="宋体" w:hAnsi="Calibri" w:cs="宋体" w:hint="eastAsia"/>
+          <w:kern w:val="0"/>
+          <w:sz w:val="22"/>
+          <w:lang w:val="zh-CN"/>
+        </w:rPr>
+        <w:t>（虚部）</w:t>
+      </w:r>
+      <w:r>
+        <w:rPr>
+          <w:rFonts w:ascii="宋体" w:eastAsia="宋体" w:hAnsi="Calibri" w:cs="宋体" w:hint="eastAsia"/>
+          <w:kern w:val="0"/>
+          <w:sz w:val="22"/>
+          <w:lang w:val="zh-CN"/>
+        </w:rPr>
+        <w:t>增长趋势与素数分布如何呼应的</w:t>
+      </w:r>
+      <w:r>
+        <w:rPr>
+          <w:rFonts w:ascii="宋体" w:eastAsia="宋体" w:hAnsi="Calibri" w:cs="宋体"/>
+          <w:kern w:val="0"/>
+          <w:sz w:val="22"/>
+          <w:lang w:val="zh-CN"/>
+        </w:rPr>
+        <w:t>?</w:t>
+      </w:r>
     </w:p>
     <w:p>
       <w:pPr>
@@ -2137,6 +2210,19 @@
           <w:lang w:val="zh-CN"/>
         </w:rPr>
       </w:pPr>
+      <w:r>
+        <w:rPr>
+          <w:rFonts w:ascii="宋体" w:eastAsia="宋体" w:hAnsi="Calibri" w:cs="宋体"/>
+          <w:kern w:val="0"/>
+          <w:sz w:val="22"/>
+          <w:lang w:val="zh-CN"/>
+        </w:rPr>
+        <w:pict>
+          <v:shape id="_x0000_i1027" type="#_x0000_t75" style="width:6in;height:156.25pt">
+            <v:imagedata r:id="rId12" o:title="关系2"/>
+          </v:shape>
+        </w:pict>
+      </w:r>
     </w:p>
     <w:p>
       <w:pPr>
@@ -2214,7 +2300,7 @@
                     <pic:cNvPicPr/>
                   </pic:nvPicPr>
                   <pic:blipFill>
-                    <a:blip r:embed="rId12"/>
+                    <a:blip r:embed="rId13"/>
                     <a:stretch>
                       <a:fillRect/>
                     </a:stretch>
@@ -2236,7 +2322,7 @@
       </w:r>
     </w:p>
     <w:p>
-      <w:hyperlink r:id="rId13" w:history="1">
+      <w:hyperlink r:id="rId14" w:history="1">
         <w:r>
           <w:rPr>
             <w:rStyle w:val="a3"/>
@@ -2267,7 +2353,7 @@
                     <pic:cNvPicPr/>
                   </pic:nvPicPr>
                   <pic:blipFill>
-                    <a:blip r:embed="rId14"/>
+                    <a:blip r:embed="rId15"/>
                     <a:stretch>
                       <a:fillRect/>
                     </a:stretch>
@@ -2289,7 +2375,7 @@
       </w:r>
     </w:p>
     <w:p>
-      <w:hyperlink r:id="rId15" w:history="1">
+      <w:hyperlink r:id="rId16" w:history="1">
         <w:r>
           <w:rPr>
             <w:rStyle w:val="a3"/>
@@ -2304,6 +2390,7 @@
         <w:rPr>
           <w:noProof/>
         </w:rPr>
+        <w:lastRenderedPageBreak/>
         <w:drawing>
           <wp:inline distT="0" distB="0" distL="0" distR="0" wp14:anchorId="672849A1" wp14:editId="5F5A0649">
             <wp:extent cx="5486400" cy="1390650"/>
@@ -2320,7 +2407,7 @@
                     <pic:cNvPicPr/>
                   </pic:nvPicPr>
                   <pic:blipFill>
-                    <a:blip r:embed="rId16"/>
+                    <a:blip r:embed="rId17"/>
                     <a:stretch>
                       <a:fillRect/>
                     </a:stretch>

</xml_diff>